<commit_message>
PDF, tex, and HTML can be constructed
</commit_message>
<xml_diff>
--- a/output/thesis.docx
+++ b/output/thesis.docx
@@ -382,11 +382,39 @@
       <w:pPr>
         <w:pStyle w:val="Heading2"/>
       </w:pPr>
-      <w:bookmarkStart w:id="30" w:name="the-middle-bit"/>
+      <w:bookmarkStart w:id="30" w:name="chemical-notation"/>
+      <w:r>
+        <w:t xml:space="preserve">Chemical notation</w:t>
+      </w:r>
+      <w:bookmarkEnd w:id="30"/>
+    </w:p>
+    <w:p>
+      <w:pPr>
+        <w:pStyle w:val="Heading3"/>
+      </w:pPr>
+      <w:bookmarkStart w:id="31" w:name="hghgd-dissociates-in-water-as-follows"/>
+      <w:r>
+        <w:t xml:space="preserve">hghgd dissociates in water as follows:</w:t>
+      </w:r>
+      <w:bookmarkEnd w:id="31"/>
+    </w:p>
+    <w:p>
+      <w:pPr>
+        <w:pStyle w:val="FirstParagraph"/>
+      </w:pPr>
+      <w:r>
+        <w:t xml:space="preserve">$$\ce{H2O + HCl &lt;=&gt; H3O+ + Cl-}$$</w:t>
+      </w:r>
+    </w:p>
+    <w:p>
+      <w:pPr>
+        <w:pStyle w:val="Heading2"/>
+      </w:pPr>
+      <w:bookmarkStart w:id="32" w:name="the-middle-bit"/>
       <w:r>
         <w:t xml:space="preserve">The middle bit</w:t>
       </w:r>
-      <w:bookmarkEnd w:id="30"/>
+      <w:bookmarkEnd w:id="32"/>
     </w:p>
     <w:p>
       <w:pPr>
@@ -408,11 +436,11 @@
       <w:pPr>
         <w:pStyle w:val="Heading3"/>
       </w:pPr>
-      <w:bookmarkStart w:id="31" w:name="subsection-of-the-middle-bit"/>
+      <w:bookmarkStart w:id="33" w:name="subsection-of-the-middle-bit"/>
       <w:r>
         <w:t xml:space="preserve">Subsection of the middle bit</w:t>
       </w:r>
-      <w:bookmarkEnd w:id="31"/>
+      <w:bookmarkEnd w:id="33"/>
     </w:p>
     <w:p>
       <w:pPr>
@@ -426,11 +454,11 @@
       <w:pPr>
         <w:pStyle w:val="Heading2"/>
       </w:pPr>
-      <w:bookmarkStart w:id="32" w:name="summary-of-chapters"/>
+      <w:bookmarkStart w:id="34" w:name="summary-of-chapters"/>
       <w:r>
         <w:t xml:space="preserve">Summary of chapters</w:t>
       </w:r>
-      <w:bookmarkEnd w:id="32"/>
+      <w:bookmarkEnd w:id="34"/>
     </w:p>
     <w:p>
       <w:pPr>
@@ -504,21 +532,21 @@
       <w:pPr>
         <w:pStyle w:val="Heading1"/>
       </w:pPr>
-      <w:bookmarkStart w:id="33" w:name="literature-review-with-maths"/>
+      <w:bookmarkStart w:id="35" w:name="literature-review-with-maths"/>
       <w:r>
         <w:t xml:space="preserve">Literature review, with maths</w:t>
       </w:r>
-      <w:bookmarkEnd w:id="33"/>
+      <w:bookmarkEnd w:id="35"/>
     </w:p>
     <w:p>
       <w:pPr>
         <w:pStyle w:val="Heading2"/>
       </w:pPr>
-      <w:bookmarkStart w:id="34" w:name="introduction"/>
+      <w:bookmarkStart w:id="36" w:name="introduction"/>
       <w:r>
         <w:t xml:space="preserve">Introduction</w:t>
       </w:r>
-      <w:bookmarkEnd w:id="34"/>
+      <w:bookmarkEnd w:id="36"/>
     </w:p>
     <w:p>
       <w:pPr>
@@ -532,11 +560,11 @@
       <w:pPr>
         <w:pStyle w:val="Heading2"/>
       </w:pPr>
-      <w:bookmarkStart w:id="35" w:name="the-middle"/>
+      <w:bookmarkStart w:id="37" w:name="the-middle"/>
       <w:r>
         <w:t xml:space="preserve">The middle</w:t>
       </w:r>
-      <w:bookmarkEnd w:id="35"/>
+      <w:bookmarkEnd w:id="37"/>
     </w:p>
     <w:p>
       <w:pPr>
@@ -648,11 +676,11 @@
       <w:pPr>
         <w:pStyle w:val="Heading2"/>
       </w:pPr>
-      <w:bookmarkStart w:id="36" w:name="conclusion"/>
+      <w:bookmarkStart w:id="38" w:name="conclusion"/>
       <w:r>
         <w:t xml:space="preserve">Conclusion</w:t>
       </w:r>
-      <w:bookmarkEnd w:id="36"/>
+      <w:bookmarkEnd w:id="38"/>
     </w:p>
     <w:p>
       <w:pPr>
@@ -699,21 +727,21 @@
       <w:pPr>
         <w:pStyle w:val="Heading1"/>
       </w:pPr>
-      <w:bookmarkStart w:id="37" w:name="first-research-study-with-code"/>
+      <w:bookmarkStart w:id="39" w:name="first-research-study-with-code"/>
       <w:r>
         <w:t xml:space="preserve">First research study, with code</w:t>
       </w:r>
-      <w:bookmarkEnd w:id="37"/>
+      <w:bookmarkEnd w:id="39"/>
     </w:p>
     <w:p>
       <w:pPr>
         <w:pStyle w:val="Heading2"/>
       </w:pPr>
-      <w:bookmarkStart w:id="38" w:name="introduction-1"/>
+      <w:bookmarkStart w:id="40" w:name="introduction-1"/>
       <w:r>
         <w:t xml:space="preserve">Introduction</w:t>
       </w:r>
-      <w:bookmarkEnd w:id="38"/>
+      <w:bookmarkEnd w:id="40"/>
     </w:p>
     <w:p>
       <w:pPr>
@@ -727,11 +755,11 @@
       <w:pPr>
         <w:pStyle w:val="Heading2"/>
       </w:pPr>
-      <w:bookmarkStart w:id="39" w:name="method"/>
+      <w:bookmarkStart w:id="41" w:name="method"/>
       <w:r>
         <w:t xml:space="preserve">Method</w:t>
       </w:r>
-      <w:bookmarkEnd w:id="39"/>
+      <w:bookmarkEnd w:id="41"/>
     </w:p>
     <w:p>
       <w:pPr>
@@ -745,11 +773,11 @@
       <w:pPr>
         <w:pStyle w:val="Heading3"/>
       </w:pPr>
-      <w:bookmarkStart w:id="40" w:name="subsection-1-with-example-code-block"/>
+      <w:bookmarkStart w:id="42" w:name="subsection-1-with-example-code-block"/>
       <w:r>
         <w:t xml:space="preserve">Subsection 1 with example code block</w:t>
       </w:r>
-      <w:bookmarkEnd w:id="40"/>
+      <w:bookmarkEnd w:id="42"/>
     </w:p>
     <w:p>
       <w:pPr>
@@ -890,11 +918,11 @@
       <w:pPr>
         <w:pStyle w:val="Heading2"/>
       </w:pPr>
-      <w:bookmarkStart w:id="41" w:name="results"/>
+      <w:bookmarkStart w:id="43" w:name="results"/>
       <w:r>
         <w:t xml:space="preserve">Results</w:t>
       </w:r>
-      <w:bookmarkEnd w:id="41"/>
+      <w:bookmarkEnd w:id="43"/>
     </w:p>
     <w:p>
       <w:pPr>
@@ -908,11 +936,11 @@
       <w:pPr>
         <w:pStyle w:val="Heading2"/>
       </w:pPr>
-      <w:bookmarkStart w:id="42" w:name="discussion"/>
+      <w:bookmarkStart w:id="44" w:name="discussion"/>
       <w:r>
         <w:t xml:space="preserve">Discussion</w:t>
       </w:r>
-      <w:bookmarkEnd w:id="42"/>
+      <w:bookmarkEnd w:id="44"/>
     </w:p>
     <w:p>
       <w:pPr>
@@ -926,11 +954,11 @@
       <w:pPr>
         <w:pStyle w:val="Heading2"/>
       </w:pPr>
-      <w:bookmarkStart w:id="43" w:name="conclusion-1"/>
+      <w:bookmarkStart w:id="45" w:name="conclusion-1"/>
       <w:r>
         <w:t xml:space="preserve">Conclusion</w:t>
       </w:r>
-      <w:bookmarkEnd w:id="43"/>
+      <w:bookmarkEnd w:id="45"/>
     </w:p>
     <w:p>
       <w:pPr>
@@ -944,21 +972,21 @@
       <w:pPr>
         <w:pStyle w:val="Heading1"/>
       </w:pPr>
-      <w:bookmarkStart w:id="44" w:name="research-containing-a-figure"/>
+      <w:bookmarkStart w:id="46" w:name="research-containing-a-figure"/>
       <w:r>
         <w:t xml:space="preserve">Research containing a figure</w:t>
       </w:r>
-      <w:bookmarkEnd w:id="44"/>
+      <w:bookmarkEnd w:id="46"/>
     </w:p>
     <w:p>
       <w:pPr>
         <w:pStyle w:val="Heading2"/>
       </w:pPr>
-      <w:bookmarkStart w:id="45" w:name="introduction-2"/>
+      <w:bookmarkStart w:id="47" w:name="introduction-2"/>
       <w:r>
         <w:t xml:space="preserve">Introduction</w:t>
       </w:r>
-      <w:bookmarkEnd w:id="45"/>
+      <w:bookmarkEnd w:id="47"/>
     </w:p>
     <w:p>
       <w:pPr>
@@ -972,11 +1000,11 @@
       <w:pPr>
         <w:pStyle w:val="Heading2"/>
       </w:pPr>
-      <w:bookmarkStart w:id="46" w:name="method-1"/>
+      <w:bookmarkStart w:id="48" w:name="method-1"/>
       <w:r>
         <w:t xml:space="preserve">Method</w:t>
       </w:r>
-      <w:bookmarkEnd w:id="46"/>
+      <w:bookmarkEnd w:id="48"/>
     </w:p>
     <w:p>
       <w:pPr>
@@ -990,11 +1018,11 @@
       <w:pPr>
         <w:pStyle w:val="Heading3"/>
       </w:pPr>
-      <w:bookmarkStart w:id="47" w:name="subsection-1"/>
+      <w:bookmarkStart w:id="49" w:name="subsection-1"/>
       <w:r>
         <w:t xml:space="preserve">Subsection 1</w:t>
       </w:r>
-      <w:bookmarkEnd w:id="47"/>
+      <w:bookmarkEnd w:id="49"/>
     </w:p>
     <w:p>
       <w:pPr>
@@ -1008,11 +1036,11 @@
       <w:pPr>
         <w:pStyle w:val="Heading3"/>
       </w:pPr>
-      <w:bookmarkStart w:id="48" w:name="subsection-2"/>
+      <w:bookmarkStart w:id="50" w:name="subsection-2"/>
       <w:r>
         <w:t xml:space="preserve">Subsection 2</w:t>
       </w:r>
-      <w:bookmarkEnd w:id="48"/>
+      <w:bookmarkEnd w:id="50"/>
     </w:p>
     <w:p>
       <w:pPr>
@@ -1026,11 +1054,11 @@
       <w:pPr>
         <w:pStyle w:val="Heading2"/>
       </w:pPr>
-      <w:bookmarkStart w:id="49" w:name="results-1"/>
+      <w:bookmarkStart w:id="51" w:name="results-1"/>
       <w:r>
         <w:t xml:space="preserve">Results</w:t>
       </w:r>
-      <w:bookmarkEnd w:id="49"/>
+      <w:bookmarkEnd w:id="51"/>
     </w:p>
     <w:p>
       <w:pPr>
@@ -1044,11 +1072,11 @@
       <w:pPr>
         <w:pStyle w:val="Heading2"/>
       </w:pPr>
-      <w:bookmarkStart w:id="50" w:name="discussion-1"/>
+      <w:bookmarkStart w:id="52" w:name="discussion-1"/>
       <w:r>
         <w:t xml:space="preserve">Discussion</w:t>
       </w:r>
-      <w:bookmarkEnd w:id="50"/>
+      <w:bookmarkEnd w:id="52"/>
     </w:p>
     <w:p>
       <w:pPr>
@@ -1087,7 +1115,7 @@
                     </pic:cNvPicPr>
                   </pic:nvPicPr>
                   <pic:blipFill>
-                    <a:blip r:embed="rId51"/>
+                    <a:blip r:embed="rId53"/>
                     <a:stretch>
                       <a:fillRect/>
                     </a:stretch>
@@ -1129,11 +1157,11 @@
       <w:pPr>
         <w:pStyle w:val="Heading2"/>
       </w:pPr>
-      <w:bookmarkStart w:id="52" w:name="conclusion-2"/>
+      <w:bookmarkStart w:id="54" w:name="conclusion-2"/>
       <w:r>
         <w:t xml:space="preserve">Conclusion</w:t>
       </w:r>
-      <w:bookmarkEnd w:id="52"/>
+      <w:bookmarkEnd w:id="54"/>
     </w:p>
     <w:p>
       <w:pPr>
@@ -1147,21 +1175,21 @@
       <w:pPr>
         <w:pStyle w:val="Heading1"/>
       </w:pPr>
-      <w:bookmarkStart w:id="53" w:name="research-containing-a-table"/>
+      <w:bookmarkStart w:id="55" w:name="research-containing-a-table"/>
       <w:r>
         <w:t xml:space="preserve">Research containing a table</w:t>
       </w:r>
-      <w:bookmarkEnd w:id="53"/>
+      <w:bookmarkEnd w:id="55"/>
     </w:p>
     <w:p>
       <w:pPr>
         <w:pStyle w:val="Heading2"/>
       </w:pPr>
-      <w:bookmarkStart w:id="54" w:name="introduction-3"/>
+      <w:bookmarkStart w:id="56" w:name="introduction-3"/>
       <w:r>
         <w:t xml:space="preserve">Introduction</w:t>
       </w:r>
-      <w:bookmarkEnd w:id="54"/>
+      <w:bookmarkEnd w:id="56"/>
     </w:p>
     <w:p>
       <w:pPr>
@@ -1175,11 +1203,11 @@
       <w:pPr>
         <w:pStyle w:val="Heading2"/>
       </w:pPr>
-      <w:bookmarkStart w:id="55" w:name="method-2"/>
+      <w:bookmarkStart w:id="57" w:name="method-2"/>
       <w:r>
         <w:t xml:space="preserve">Method</w:t>
       </w:r>
-      <w:bookmarkEnd w:id="55"/>
+      <w:bookmarkEnd w:id="57"/>
     </w:p>
     <w:p>
       <w:pPr>
@@ -1193,11 +1221,11 @@
       <w:pPr>
         <w:pStyle w:val="Heading3"/>
       </w:pPr>
-      <w:bookmarkStart w:id="56" w:name="subsection-1-1"/>
+      <w:bookmarkStart w:id="58" w:name="subsection-1-1"/>
       <w:r>
         <w:t xml:space="preserve">Subsection 1</w:t>
       </w:r>
-      <w:bookmarkEnd w:id="56"/>
+      <w:bookmarkEnd w:id="58"/>
     </w:p>
     <w:p>
       <w:pPr>
@@ -1211,11 +1239,11 @@
       <w:pPr>
         <w:pStyle w:val="Heading3"/>
       </w:pPr>
-      <w:bookmarkStart w:id="57" w:name="subsection-2-1"/>
+      <w:bookmarkStart w:id="59" w:name="subsection-2-1"/>
       <w:r>
         <w:t xml:space="preserve">Subsection 2</w:t>
       </w:r>
-      <w:bookmarkEnd w:id="57"/>
+      <w:bookmarkEnd w:id="59"/>
     </w:p>
     <w:p>
       <w:pPr>
@@ -1229,11 +1257,11 @@
       <w:pPr>
         <w:pStyle w:val="Heading2"/>
       </w:pPr>
-      <w:bookmarkStart w:id="58" w:name="results-2"/>
+      <w:bookmarkStart w:id="60" w:name="results-2"/>
       <w:r>
         <w:t xml:space="preserve">Results</w:t>
       </w:r>
-      <w:bookmarkEnd w:id="58"/>
+      <w:bookmarkEnd w:id="60"/>
     </w:p>
     <w:p>
       <w:pPr>
@@ -1476,11 +1504,11 @@
       <w:pPr>
         <w:pStyle w:val="Heading2"/>
       </w:pPr>
-      <w:bookmarkStart w:id="59" w:name="discussion-2"/>
+      <w:bookmarkStart w:id="61" w:name="discussion-2"/>
       <w:r>
         <w:t xml:space="preserve">Discussion</w:t>
       </w:r>
-      <w:bookmarkEnd w:id="59"/>
+      <w:bookmarkEnd w:id="61"/>
     </w:p>
     <w:p>
       <w:pPr>
@@ -1494,11 +1522,11 @@
       <w:pPr>
         <w:pStyle w:val="Heading2"/>
       </w:pPr>
-      <w:bookmarkStart w:id="60" w:name="conclusion-3"/>
+      <w:bookmarkStart w:id="62" w:name="conclusion-3"/>
       <w:r>
         <w:t xml:space="preserve">Conclusion</w:t>
       </w:r>
-      <w:bookmarkEnd w:id="60"/>
+      <w:bookmarkEnd w:id="62"/>
     </w:p>
     <w:p>
       <w:pPr>
@@ -1512,21 +1540,21 @@
       <w:pPr>
         <w:pStyle w:val="Heading1"/>
       </w:pPr>
-      <w:bookmarkStart w:id="61" w:name="final-research-study"/>
+      <w:bookmarkStart w:id="63" w:name="final-research-study"/>
       <w:r>
         <w:t xml:space="preserve">Final research study</w:t>
       </w:r>
-      <w:bookmarkEnd w:id="61"/>
+      <w:bookmarkEnd w:id="63"/>
     </w:p>
     <w:p>
       <w:pPr>
         <w:pStyle w:val="Heading2"/>
       </w:pPr>
-      <w:bookmarkStart w:id="62" w:name="introduction-4"/>
+      <w:bookmarkStart w:id="64" w:name="introduction-4"/>
       <w:r>
         <w:t xml:space="preserve">Introduction</w:t>
       </w:r>
-      <w:bookmarkEnd w:id="62"/>
+      <w:bookmarkEnd w:id="64"/>
     </w:p>
     <w:p>
       <w:pPr>
@@ -1540,11 +1568,11 @@
       <w:pPr>
         <w:pStyle w:val="Heading2"/>
       </w:pPr>
-      <w:bookmarkStart w:id="63" w:name="method-3"/>
+      <w:bookmarkStart w:id="65" w:name="method-3"/>
       <w:r>
         <w:t xml:space="preserve">Method</w:t>
       </w:r>
-      <w:bookmarkEnd w:id="63"/>
+      <w:bookmarkEnd w:id="65"/>
     </w:p>
     <w:p>
       <w:pPr>
@@ -1558,11 +1586,11 @@
       <w:pPr>
         <w:pStyle w:val="Heading3"/>
       </w:pPr>
-      <w:bookmarkStart w:id="64" w:name="subsection-1-2"/>
+      <w:bookmarkStart w:id="66" w:name="subsection-1-2"/>
       <w:r>
         <w:t xml:space="preserve">Subsection 1</w:t>
       </w:r>
-      <w:bookmarkEnd w:id="64"/>
+      <w:bookmarkEnd w:id="66"/>
     </w:p>
     <w:p>
       <w:pPr>
@@ -1576,11 +1604,11 @@
       <w:pPr>
         <w:pStyle w:val="Heading3"/>
       </w:pPr>
-      <w:bookmarkStart w:id="65" w:name="subsection-2-2"/>
+      <w:bookmarkStart w:id="67" w:name="subsection-2-2"/>
       <w:r>
         <w:t xml:space="preserve">Subsection 2</w:t>
       </w:r>
-      <w:bookmarkEnd w:id="65"/>
+      <w:bookmarkEnd w:id="67"/>
     </w:p>
     <w:p>
       <w:pPr>
@@ -1594,11 +1622,11 @@
       <w:pPr>
         <w:pStyle w:val="Heading2"/>
       </w:pPr>
-      <w:bookmarkStart w:id="66" w:name="results-3"/>
+      <w:bookmarkStart w:id="68" w:name="results-3"/>
       <w:r>
         <w:t xml:space="preserve">Results</w:t>
       </w:r>
-      <w:bookmarkEnd w:id="66"/>
+      <w:bookmarkEnd w:id="68"/>
     </w:p>
     <w:p>
       <w:pPr>
@@ -1612,11 +1640,11 @@
       <w:pPr>
         <w:pStyle w:val="Heading2"/>
       </w:pPr>
-      <w:bookmarkStart w:id="67" w:name="discussion-3"/>
+      <w:bookmarkStart w:id="69" w:name="discussion-3"/>
       <w:r>
         <w:t xml:space="preserve">Discussion</w:t>
       </w:r>
-      <w:bookmarkEnd w:id="67"/>
+      <w:bookmarkEnd w:id="69"/>
     </w:p>
     <w:p>
       <w:pPr>
@@ -1630,11 +1658,11 @@
       <w:pPr>
         <w:pStyle w:val="Heading2"/>
       </w:pPr>
-      <w:bookmarkStart w:id="68" w:name="conclusion-4"/>
+      <w:bookmarkStart w:id="70" w:name="conclusion-4"/>
       <w:r>
         <w:t xml:space="preserve">Conclusion</w:t>
       </w:r>
-      <w:bookmarkEnd w:id="68"/>
+      <w:bookmarkEnd w:id="70"/>
     </w:p>
     <w:p>
       <w:pPr>
@@ -1648,21 +1676,21 @@
       <w:pPr>
         <w:pStyle w:val="Heading1"/>
       </w:pPr>
-      <w:bookmarkStart w:id="69" w:name="conclusion-5"/>
+      <w:bookmarkStart w:id="71" w:name="conclusion-5"/>
       <w:r>
         <w:t xml:space="preserve">Conclusion</w:t>
       </w:r>
-      <w:bookmarkEnd w:id="69"/>
+      <w:bookmarkEnd w:id="71"/>
     </w:p>
     <w:p>
       <w:pPr>
         <w:pStyle w:val="Heading2"/>
       </w:pPr>
-      <w:bookmarkStart w:id="70" w:name="thesis-summary"/>
+      <w:bookmarkStart w:id="72" w:name="thesis-summary"/>
       <w:r>
         <w:t xml:space="preserve">Thesis summary</w:t>
       </w:r>
-      <w:bookmarkEnd w:id="70"/>
+      <w:bookmarkEnd w:id="72"/>
     </w:p>
     <w:p>
       <w:pPr>
@@ -1676,11 +1704,11 @@
       <w:pPr>
         <w:pStyle w:val="Heading2"/>
       </w:pPr>
-      <w:bookmarkStart w:id="71" w:name="future-work"/>
+      <w:bookmarkStart w:id="73" w:name="future-work"/>
       <w:r>
         <w:t xml:space="preserve">Future work</w:t>
       </w:r>
-      <w:bookmarkEnd w:id="71"/>
+      <w:bookmarkEnd w:id="73"/>
     </w:p>
     <w:p>
       <w:pPr>
@@ -1702,11 +1730,11 @@
       <w:pPr>
         <w:pStyle w:val="Heading1"/>
       </w:pPr>
-      <w:bookmarkStart w:id="72" w:name="appendix-1-some-extra-stuff"/>
+      <w:bookmarkStart w:id="74" w:name="appendix-1-some-extra-stuff"/>
       <w:r>
         <w:t xml:space="preserve">Appendix 1: Some extra stuff</w:t>
       </w:r>
-      <w:bookmarkEnd w:id="72"/>
+      <w:bookmarkEnd w:id="74"/>
     </w:p>
     <w:p>
       <w:pPr>
@@ -1720,11 +1748,11 @@
       <w:pPr>
         <w:pStyle w:val="Heading1"/>
       </w:pPr>
-      <w:bookmarkStart w:id="73" w:name="appendix-2-some-more-extra-stuff"/>
+      <w:bookmarkStart w:id="75" w:name="appendix-2-some-more-extra-stuff"/>
       <w:r>
         <w:t xml:space="preserve">Appendix 2: Some more extra stuff</w:t>
       </w:r>
-      <w:bookmarkEnd w:id="73"/>
+      <w:bookmarkEnd w:id="75"/>
     </w:p>
     <w:p>
       <w:pPr>
@@ -1738,14 +1766,14 @@
       <w:pPr>
         <w:pStyle w:val="Heading1"/>
       </w:pPr>
-      <w:bookmarkStart w:id="74" w:name="references"/>
+      <w:bookmarkStart w:id="76" w:name="references"/>
       <w:r>
         <w:t xml:space="preserve">References</w:t>
       </w:r>
-      <w:bookmarkEnd w:id="74"/>
-    </w:p>
-    <w:bookmarkStart w:id="76" w:name="refs"/>
-    <w:bookmarkStart w:id="75" w:name="ref-Cousteau1963"/>
+      <w:bookmarkEnd w:id="76"/>
+    </w:p>
+    <w:bookmarkStart w:id="78" w:name="refs"/>
+    <w:bookmarkStart w:id="77" w:name="ref-Cousteau1963"/>
     <w:p>
       <w:pPr>
         <w:pStyle w:val="Bibliography"/>
@@ -1766,8 +1794,8 @@
         <w:t xml:space="preserve">, London: Hamish Hamilton.</w:t>
       </w:r>
     </w:p>
-    <w:bookmarkEnd w:id="75"/>
-    <w:bookmarkEnd w:id="76"/>
+    <w:bookmarkEnd w:id="77"/>
+    <w:bookmarkEnd w:id="78"/>
     <w:sectPr/>
   </w:body>
 </w:document>

</xml_diff>